<commit_message>
Updates legal document templates
Updates legal document templates for "contrato uso carro usado" and "reconocimiento de deuda",
includes a new template tailored for female users.
Also, updates the "pagare unico libre de protesto" template.
</commit_message>
<xml_diff>
--- a/apps/legal-docs-blueprints/templates/contrato_uso_carro_usado/contrato_uso_carro_usado-mujer.docx
+++ b/apps/legal-docs-blueprints/templates/contrato_uso_carro_usado/contrato_uso_carro_usado-mujer.docx
@@ -341,7 +341,7 @@
       </w:r>
       <w:proofErr w:type="spellStart"/>
       <w:r>
-        <w:t>vehicle_motor</w:t>
+        <w:t>motorVehiculo</w:t>
       </w:r>
       <w:proofErr w:type="spellEnd"/>
       <w:r>
@@ -870,15 +870,7 @@
       </w:r>
       <w:r>
         <w:lastRenderedPageBreak/>
-        <w:t xml:space="preserve">propietario nombrar a cualquiera de sus personeros como depositario </w:t>
-      </w:r>
-      <w:proofErr w:type="gramStart"/>
-      <w:r>
-        <w:t>del mismo</w:t>
-      </w:r>
-      <w:proofErr w:type="gramEnd"/>
-      <w:r>
-        <w:t xml:space="preserve">. Para este efecto, bastará a elección de la propietaria del vehículo </w:t>
+        <w:t xml:space="preserve">propietario nombrar a cualquiera de sus personeros como depositario del mismo. Para este efecto, bastará a elección de la propietaria del vehículo </w:t>
       </w:r>
       <w:r>
         <w:rPr>
@@ -896,23 +888,7 @@
         <w:t xml:space="preserve">b) </w:t>
       </w:r>
       <w:r>
-        <w:t xml:space="preserve">Promover el respectivo juicio sumario de entrega de bien. </w:t>
-      </w:r>
-      <w:proofErr w:type="gramStart"/>
-      <w:r>
-        <w:t>Asimismo</w:t>
-      </w:r>
-      <w:proofErr w:type="gramEnd"/>
-      <w:r>
-        <w:t xml:space="preserve"> por cualquier siniestro o hecho ilícito se compromete a </w:t>
-      </w:r>
-      <w:proofErr w:type="gramStart"/>
-      <w:r>
-        <w:t>dar aviso</w:t>
-      </w:r>
-      <w:proofErr w:type="gramEnd"/>
-      <w:r>
-        <w:t xml:space="preserve"> a las autoridades, al seguro y a la propietaria en forma inmediata, quedando responsable legalmente de los daños y perjuicios que pueda causar de no dar el aviso oportuno de cualquier circunstancia que le prive del uso del bien. </w:t>
+        <w:t xml:space="preserve">Promover el respectivo juicio sumario de entrega de bien. Asimismo por cualquier siniestro o hecho ilícito se compromete a dar aviso a las autoridades, al seguro y a la propietaria en forma inmediata, quedando responsable legalmente de los daños y perjuicios que pueda causar de no dar el aviso oportuno de cualquier circunstancia que le prive del uso del bien. </w:t>
       </w:r>
       <w:r>
         <w:t>LA USUARIA</w:t>
@@ -1234,21 +1210,8 @@
         <w:spacing w:line="480" w:lineRule="auto"/>
         <w:jc w:val="both"/>
       </w:pPr>
-      <w:proofErr w:type="gramStart"/>
-      <w:r>
-        <w:t>f)_</w:t>
-      </w:r>
-      <w:proofErr w:type="gramEnd"/>
-      <w:r>
-        <w:t xml:space="preserve">____________________________    </w:t>
-      </w:r>
-      <w:proofErr w:type="gramStart"/>
-      <w:r>
-        <w:t>f)_</w:t>
-      </w:r>
-      <w:proofErr w:type="gramEnd"/>
-      <w:r>
-        <w:t>____________________________</w:t>
+      <w:r>
+        <w:t>f)_____________________________    f)_____________________________</w:t>
       </w:r>
     </w:p>
     <w:sectPr>

</xml_diff>